<commit_message>
Corrigindo datas nos Postmortem anteriores
</commit_message>
<xml_diff>
--- a/Postmortem Segunda Iteracao.docx
+++ b/Postmortem Segunda Iteracao.docx
@@ -75,15 +75,15 @@
           <w:szCs w:val="32"/>
           <w:lang w:val="pt-BR"/>
         </w:rPr>
-        <w:t xml:space="preserve">A iteração durou entre as datas </w:t>
-      </w:r>
-      <w:r>
-        <w:rPr>
-          <w:sz w:val="32"/>
-          <w:szCs w:val="32"/>
-          <w:lang w:val="pt-BR"/>
-        </w:rPr>
-        <w:t>07/03/2020</w:t>
+        <w:t>A iteração</w:t>
+      </w:r>
+      <w:r>
+        <w:rPr>
+          <w:sz w:val="32"/>
+          <w:szCs w:val="32"/>
+          <w:lang w:val="pt-BR"/>
+        </w:rPr>
+        <w:t xml:space="preserve"> durou entre as datas 07/03/2021</w:t>
       </w:r>
       <w:r>
         <w:rPr>
@@ -115,8 +115,10 @@
           <w:szCs w:val="32"/>
           <w:lang w:val="pt-BR"/>
         </w:rPr>
-        <w:t>08/03/2020</w:t>
-      </w:r>
+        <w:t>08/03/2021</w:t>
+      </w:r>
+      <w:bookmarkStart w:id="0" w:name="_GoBack"/>
+      <w:bookmarkEnd w:id="0"/>
       <w:r>
         <w:rPr>
           <w:sz w:val="32"/>
@@ -330,8 +332,6 @@
         </w:rPr>
         <w:t>.</w:t>
       </w:r>
-      <w:bookmarkStart w:id="0" w:name="_GoBack"/>
-      <w:bookmarkEnd w:id="0"/>
     </w:p>
     <w:p>
       <w:pPr>

</xml_diff>